<commit_message>
[4-14-2013] Final Admin Tool User Guide added.
</commit_message>
<xml_diff>
--- a/Documentation/Admin Tool User Guide.docx
+++ b/Documentation/Admin Tool User Guide.docx
@@ -10,6 +10,7 @@
           <w:docPartUnique/>
         </w:docPartObj>
       </w:sdtPr>
+      <w:sdtEndPr/>
       <w:sdtContent>
         <w:p>
           <w:r>
@@ -141,6 +142,7 @@
                                     <w:dataBinding w:prefixMappings="xmlns:ns0='http://schemas.openxmlformats.org/package/2006/metadata/core-properties' xmlns:ns1='http://purl.org/dc/elements/1.1/'" w:xpath="/ns0:coreProperties[1]/ns1:title[1]" w:storeItemID="{6C3C8BC8-F283-45AE-878A-BAB7291924A1}"/>
                                     <w:text/>
                                   </w:sdtPr>
+                                  <w:sdtEndPr/>
                                   <w:sdtContent>
                                     <w:r>
                                       <w:rPr>
@@ -291,6 +293,7 @@
                               <w:dataBinding w:prefixMappings="xmlns:ns0='http://schemas.openxmlformats.org/package/2006/metadata/core-properties' xmlns:ns1='http://purl.org/dc/elements/1.1/'" w:xpath="/ns0:coreProperties[1]/ns1:title[1]" w:storeItemID="{6C3C8BC8-F283-45AE-878A-BAB7291924A1}"/>
                               <w:text/>
                             </w:sdtPr>
+                            <w:sdtEndPr/>
                             <w:sdtContent>
                               <w:r>
                                 <w:rPr>
@@ -454,6 +457,7 @@
                                   <w:dataBinding w:prefixMappings="xmlns:ns0='http://schemas.openxmlformats.org/officeDocument/2006/extended-properties'" w:xpath="/ns0:Properties[1]/ns0:Company[1]" w:storeItemID="{6668398D-A668-4E3E-A5EB-62B293D839F1}"/>
                                   <w:text/>
                                 </w:sdtPr>
+                                <w:sdtEndPr/>
                                 <w:sdtContent>
                                   <w:p>
                                     <w:pPr>
@@ -498,6 +502,7 @@
                                   <w:dataBinding w:prefixMappings="xmlns:ns0='http://schemas.microsoft.com/office/2006/coverPageProps'" w:xpath="/ns0:CoverPageProperties[1]/ns0:CompanyAddress[1]" w:storeItemID="{55AF091B-3C7A-41E3-B477-F2FDAA23CFDA}"/>
                                   <w:text w:multiLine="1"/>
                                 </w:sdtPr>
+                                <w:sdtEndPr/>
                                 <w:sdtContent>
                                   <w:p>
                                     <w:pPr>
@@ -542,6 +547,7 @@
                                   <w:dataBinding w:prefixMappings="xmlns:ns0='http://schemas.microsoft.com/office/2006/coverPageProps'" w:xpath="/ns0:CoverPageProperties[1]/ns0:CompanyPhone[1]" w:storeItemID="{55AF091B-3C7A-41E3-B477-F2FDAA23CFDA}"/>
                                   <w:text/>
                                 </w:sdtPr>
+                                <w:sdtEndPr/>
                                 <w:sdtContent>
                                   <w:p>
                                     <w:pPr>
@@ -586,6 +592,7 @@
                                   <w:dataBinding w:prefixMappings="xmlns:ns0='http://schemas.microsoft.com/office/2006/coverPageProps'" w:xpath="/ns0:CoverPageProperties[1]/ns0:CompanyFax[1]" w:storeItemID="{55AF091B-3C7A-41E3-B477-F2FDAA23CFDA}"/>
                                   <w:text/>
                                 </w:sdtPr>
+                                <w:sdtEndPr/>
                                 <w:sdtContent>
                                   <w:p>
                                     <w:pPr>
@@ -634,6 +641,7 @@
                                     <w:calendar w:val="gregorian"/>
                                   </w:date>
                                 </w:sdtPr>
+                                <w:sdtEndPr/>
                                 <w:sdtContent>
                                   <w:p>
                                     <w:pPr>
@@ -706,6 +714,7 @@
                             <w:dataBinding w:prefixMappings="xmlns:ns0='http://schemas.openxmlformats.org/officeDocument/2006/extended-properties'" w:xpath="/ns0:Properties[1]/ns0:Company[1]" w:storeItemID="{6668398D-A668-4E3E-A5EB-62B293D839F1}"/>
                             <w:text/>
                           </w:sdtPr>
+                          <w:sdtEndPr/>
                           <w:sdtContent>
                             <w:p>
                               <w:pPr>
@@ -750,6 +759,7 @@
                             <w:dataBinding w:prefixMappings="xmlns:ns0='http://schemas.microsoft.com/office/2006/coverPageProps'" w:xpath="/ns0:CoverPageProperties[1]/ns0:CompanyAddress[1]" w:storeItemID="{55AF091B-3C7A-41E3-B477-F2FDAA23CFDA}"/>
                             <w:text w:multiLine="1"/>
                           </w:sdtPr>
+                          <w:sdtEndPr/>
                           <w:sdtContent>
                             <w:p>
                               <w:pPr>
@@ -794,6 +804,7 @@
                             <w:dataBinding w:prefixMappings="xmlns:ns0='http://schemas.microsoft.com/office/2006/coverPageProps'" w:xpath="/ns0:CoverPageProperties[1]/ns0:CompanyPhone[1]" w:storeItemID="{55AF091B-3C7A-41E3-B477-F2FDAA23CFDA}"/>
                             <w:text/>
                           </w:sdtPr>
+                          <w:sdtEndPr/>
                           <w:sdtContent>
                             <w:p>
                               <w:pPr>
@@ -838,6 +849,7 @@
                             <w:dataBinding w:prefixMappings="xmlns:ns0='http://schemas.microsoft.com/office/2006/coverPageProps'" w:xpath="/ns0:CoverPageProperties[1]/ns0:CompanyFax[1]" w:storeItemID="{55AF091B-3C7A-41E3-B477-F2FDAA23CFDA}"/>
                             <w:text/>
                           </w:sdtPr>
+                          <w:sdtEndPr/>
                           <w:sdtContent>
                             <w:p>
                               <w:pPr>
@@ -886,6 +898,7 @@
                               <w:calendar w:val="gregorian"/>
                             </w:date>
                           </w:sdtPr>
+                          <w:sdtEndPr/>
                           <w:sdtContent>
                             <w:p>
                               <w:pPr>
@@ -1014,6 +1027,7 @@
                                     <w:dataBinding w:prefixMappings="xmlns:ns0='http://schemas.openxmlformats.org/package/2006/metadata/core-properties' xmlns:ns1='http://purl.org/dc/elements/1.1/'" w:xpath="/ns0:coreProperties[1]/ns1:creator[1]" w:storeItemID="{6C3C8BC8-F283-45AE-878A-BAB7291924A1}"/>
                                     <w:text/>
                                   </w:sdtPr>
+                                  <w:sdtEndPr/>
                                   <w:sdtContent>
                                     <w:sdt>
                                       <w:sdtPr>
@@ -1028,6 +1042,7 @@
                                         <w:dataBinding w:prefixMappings="xmlns:ns0='http://schemas.openxmlformats.org/package/2006/metadata/core-properties' xmlns:ns1='http://purl.org/dc/elements/1.1/'" w:xpath="/ns0:coreProperties[1]/ns1:creator[1]" w:storeItemID="{6C3C8BC8-F283-45AE-878A-BAB7291924A1}"/>
                                         <w:text/>
                                       </w:sdtPr>
+                                      <w:sdtEndPr/>
                                       <w:sdtContent>
                                         <w:r>
                                           <w:rPr>
@@ -1068,6 +1083,7 @@
                                   <w:dataBinding w:prefixMappings="xmlns:ns0='http://schemas.microsoft.com/office/2006/coverPageProps'" w:xpath="/ns0:CoverPageProperties[1]/ns0:Abstract[1]" w:storeItemID="{55AF091B-3C7A-41E3-B477-F2FDAA23CFDA}"/>
                                   <w:text/>
                                 </w:sdtPr>
+                                <w:sdtEndPr/>
                                 <w:sdtContent>
                                   <w:p>
                                     <w:pPr>
@@ -1131,6 +1147,7 @@
                               <w:dataBinding w:prefixMappings="xmlns:ns0='http://schemas.openxmlformats.org/package/2006/metadata/core-properties' xmlns:ns1='http://purl.org/dc/elements/1.1/'" w:xpath="/ns0:coreProperties[1]/ns1:creator[1]" w:storeItemID="{6C3C8BC8-F283-45AE-878A-BAB7291924A1}"/>
                               <w:text/>
                             </w:sdtPr>
+                            <w:sdtEndPr/>
                             <w:sdtContent>
                               <w:sdt>
                                 <w:sdtPr>
@@ -1145,6 +1162,7 @@
                                   <w:dataBinding w:prefixMappings="xmlns:ns0='http://schemas.openxmlformats.org/package/2006/metadata/core-properties' xmlns:ns1='http://purl.org/dc/elements/1.1/'" w:xpath="/ns0:coreProperties[1]/ns1:creator[1]" w:storeItemID="{6C3C8BC8-F283-45AE-878A-BAB7291924A1}"/>
                                   <w:text/>
                                 </w:sdtPr>
+                                <w:sdtEndPr/>
                                 <w:sdtContent>
                                   <w:r>
                                     <w:rPr>
@@ -1185,6 +1203,7 @@
                             <w:dataBinding w:prefixMappings="xmlns:ns0='http://schemas.microsoft.com/office/2006/coverPageProps'" w:xpath="/ns0:CoverPageProperties[1]/ns0:Abstract[1]" w:storeItemID="{55AF091B-3C7A-41E3-B477-F2FDAA23CFDA}"/>
                             <w:text/>
                           </w:sdtPr>
+                          <w:sdtEndPr/>
                           <w:sdtContent>
                             <w:p>
                               <w:pPr>
@@ -3271,7 +3290,17 @@
         <w:t>The Forms Screen shows all of the currently created forms within the Admin Tool.</w:t>
       </w:r>
       <w:r>
-        <w:t xml:space="preserve"> Since the list of forms may become very large over time if they are not carefully maintained, a search bar is provided to easily search for a form by it’s name.</w:t>
+        <w:t xml:space="preserve"> Since the list of forms may become very large over time if they are not carefully maintained, a search bar is provided to easily search for a form by </w:t>
+      </w:r>
+      <w:proofErr w:type="spellStart"/>
+      <w:proofErr w:type="gramStart"/>
+      <w:r>
+        <w:t>it’s</w:t>
+      </w:r>
+      <w:proofErr w:type="spellEnd"/>
+      <w:proofErr w:type="gramEnd"/>
+      <w:r>
+        <w:t xml:space="preserve"> name.</w:t>
       </w:r>
     </w:p>
     <w:p/>
@@ -3525,7 +3554,15 @@
         <w:t>, or it will not work properly</w:t>
       </w:r>
       <w:r>
-        <w:t>. In the example above, the SharePoint ListName has been auto-filled with some information, but has the words “</w:t>
+        <w:t xml:space="preserve">. In the example above, the SharePoint </w:t>
+      </w:r>
+      <w:proofErr w:type="spellStart"/>
+      <w:r>
+        <w:t>ListName</w:t>
+      </w:r>
+      <w:proofErr w:type="spellEnd"/>
+      <w:r>
+        <w:t xml:space="preserve"> has been auto-filled with some information, but has the words “</w:t>
       </w:r>
       <w:r>
         <w:t>-</w:t>
@@ -3798,7 +3835,23 @@
     <w:p>
       <w:r>
         <w:tab/>
-        <w:t>To begin step one, we must establish what the –SITENAME- will be for our list. We can find what our –SITENAME- is by finding it in the URL. As seen in the above image, the text underlined in orange is what our –SITENAME- should be. In our example, we will take the text from the List Name field marked –SITENAME- and replace it with “unotestsite”. Now that the –SITENAME- field is filled, we must determine the –LISTNAME-</w:t>
+        <w:t xml:space="preserve">To begin step </w:t>
+      </w:r>
+      <w:proofErr w:type="gramStart"/>
+      <w:r>
+        <w:t>one,</w:t>
+      </w:r>
+      <w:proofErr w:type="gramEnd"/>
+      <w:r>
+        <w:t xml:space="preserve"> we must establish what the –SITENAME- will be for our list. We can find what our –SITENAME- is by finding it in the URL. As seen in the above image, the text underlined in orange is what our –SITENAME- should be. In our example, we will take the text from the List Name field marked –SITENAME- and replace it with “</w:t>
+      </w:r>
+      <w:proofErr w:type="spellStart"/>
+      <w:r>
+        <w:t>unotestsite</w:t>
+      </w:r>
+      <w:proofErr w:type="spellEnd"/>
+      <w:r>
+        <w:t>”. Now that the –SITENAME- field is filled, we must determine the –LISTNAME-</w:t>
       </w:r>
     </w:p>
     <w:p>
@@ -3815,7 +3868,35 @@
         <w:rPr>
           <w:b/>
         </w:rPr>
-        <w:t>“_vti_bin/listdata.svc/”</w:t>
+        <w:t>“_</w:t>
+      </w:r>
+      <w:proofErr w:type="spellStart"/>
+      <w:r>
+        <w:rPr>
+          <w:b/>
+        </w:rPr>
+        <w:t>vti_bin</w:t>
+      </w:r>
+      <w:proofErr w:type="spellEnd"/>
+      <w:r>
+        <w:rPr>
+          <w:b/>
+        </w:rPr>
+        <w:t>/</w:t>
+      </w:r>
+      <w:proofErr w:type="spellStart"/>
+      <w:r>
+        <w:rPr>
+          <w:b/>
+        </w:rPr>
+        <w:t>listdata.svc</w:t>
+      </w:r>
+      <w:proofErr w:type="spellEnd"/>
+      <w:r>
+        <w:rPr>
+          <w:b/>
+        </w:rPr>
+        <w:t>/”</w:t>
       </w:r>
       <w:r>
         <w:t>. After putting this in, navigate to this new page that is within SharePoint. This information within SharePoint is raw XML code, and must be used to determine the REAL list name that is needed to create the form.</w:t>
@@ -4002,7 +4083,15 @@
         </w:drawing>
       </w:r>
       <w:r>
-        <w:t>The majority of the code can be ignored to find the names of each List that is owned by this Department site. Each function that exists in SharePoint such as Lists, Calendars, and Announcements are listed as a Collection. Each Collection contains Atoms, which are properties or traits of that Collection. We know that the name of the List in SharePoint we want to use is currently names “Construction Atlas Test”, however, that does not mean it will be listed the same way inside the XML Code. We need to find the name for the List that is inside of the XML code. After searching the code, we found a “ConstructionAtlasTest” which shares the same name as the List we want to use in our form. This does not necessarily mean that they will be so similar in other cases. Capitalization and spacing could be different from the XML code and what is listed in SharePoint, and it must be exactly what is in the XML Code.</w:t>
+        <w:t>The majority of the code can be ignored to find the names of each List that is owned by this Department site. Each function that exists in SharePoint such as Lists, Calendars, and Announcements are listed as a Collection. Each Collection contains Atoms, which are properties or traits of that Collection. We know that the name of the List in SharePoint we want to use is currently names “Construction Atlas Test”, however, that does not mean it will be listed the same way inside the XML Code. We need to find the name for the List that is inside of the XML code. After searching the code, we found a “</w:t>
+      </w:r>
+      <w:proofErr w:type="spellStart"/>
+      <w:r>
+        <w:t>ConstructionAtlasTest</w:t>
+      </w:r>
+      <w:proofErr w:type="spellEnd"/>
+      <w:r>
+        <w:t>” which shares the same name as the List we want to use in our form. This does not necessarily mean that they will be so similar in other cases. Capitalization and spacing could be different from the XML code and what is listed in SharePoint, and it must be exactly what is in the XML Code.</w:t>
       </w:r>
       <w:r>
         <w:t xml:space="preserve"> It is also important to note that Lists have the functionality of having different views. For instance, just for </w:t>
@@ -4010,9 +4099,11 @@
       <w:r>
         <w:t>“</w:t>
       </w:r>
+      <w:proofErr w:type="spellStart"/>
       <w:r>
         <w:t>ConstructionAtlasTest</w:t>
       </w:r>
+      <w:proofErr w:type="spellEnd"/>
       <w:r>
         <w:t>”</w:t>
       </w:r>
@@ -4031,13 +4122,31 @@
         <w:t xml:space="preserve">These different Views cannot be used as </w:t>
       </w:r>
       <w:r>
-        <w:t xml:space="preserve">the name of the SharePoint List. So, after establishing that the Sharepoint List’s XML name that we need to use is “ConstructionAtlasTest”, we will replace the –LISTNAME- parameter in the SharePoint List Name field with </w:t>
-      </w:r>
-      <w:r>
-        <w:t>“ConstructionAtlasTest”</w:t>
-      </w:r>
-      <w:r>
-        <w:t>. After this is completed, the new form has all of the information it requires from SharePoint to work properly. Typically if a form is unable to be uploaded from the phone, it is usually due to an issue with the SharePoint List Name.</w:t>
+        <w:t xml:space="preserve">the name of the SharePoint List. So, after establishing that the </w:t>
+      </w:r>
+      <w:proofErr w:type="spellStart"/>
+      <w:r>
+        <w:t>Sharepoint</w:t>
+      </w:r>
+      <w:proofErr w:type="spellEnd"/>
+      <w:r>
+        <w:t xml:space="preserve"> List’s XML name that we need to use is “</w:t>
+      </w:r>
+      <w:proofErr w:type="spellStart"/>
+      <w:r>
+        <w:t>ConstructionAtlasTest</w:t>
+      </w:r>
+      <w:proofErr w:type="spellEnd"/>
+      <w:r>
+        <w:t>”, we will replace the –LISTNAME- parameter in the SharePoint List Name field with “</w:t>
+      </w:r>
+      <w:proofErr w:type="spellStart"/>
+      <w:r>
+        <w:t>ConstructionAtlasTest</w:t>
+      </w:r>
+      <w:proofErr w:type="spellEnd"/>
+      <w:r>
+        <w:t>”. After this is completed, the new form has all of the information it requires from SharePoint to work properly. Typically if a form is unable to be uploaded from the phone, it is usually due to an issue with the SharePoint List Name.</w:t>
       </w:r>
     </w:p>
     <w:p>
@@ -4072,7 +4181,15 @@
       <w:r>
         <w:lastRenderedPageBreak/>
         <w:tab/>
-        <w:t xml:space="preserve">Next is the option to allow a form to Auto Update. Auto Update is the feature of allowing a form to automatically submit itself to the SharePoint server after the form has been completed. The Auto Update will only activate when the user is connected to the Internet, and if Auto Update is True for that form. </w:t>
+        <w:t xml:space="preserve">Next is the option to allow a form to Auto Update. Auto Update is the feature of allowing a form to automatically submit itself to the SharePoint server after the form has been completed. The Auto Update will only activate when the user is connected to the Internet, and if Auto Update is </w:t>
+      </w:r>
+      <w:proofErr w:type="gramStart"/>
+      <w:r>
+        <w:t>True</w:t>
+      </w:r>
+      <w:proofErr w:type="gramEnd"/>
+      <w:r>
+        <w:t xml:space="preserve"> for that form. </w:t>
       </w:r>
     </w:p>
     <w:p>
@@ -4673,11 +4790,21 @@
       <w:r>
         <w:t>“</w:t>
       </w:r>
+      <w:proofErr w:type="spellStart"/>
       <w:r>
         <w:t>unotestsite</w:t>
       </w:r>
-      <w:r>
-        <w:t>”, so by replacing that part of the URL with “unotestsite”, our first field is finished. Since we are already logged into SharePoint, we can also discover which SharePoint list we want to use by looking at the lists that belong to this particular department site.</w:t>
+      <w:proofErr w:type="spellEnd"/>
+      <w:r>
+        <w:t>”, so by replacing that part of the URL with “</w:t>
+      </w:r>
+      <w:proofErr w:type="spellStart"/>
+      <w:r>
+        <w:t>unotestsite</w:t>
+      </w:r>
+      <w:proofErr w:type="spellEnd"/>
+      <w:r>
+        <w:t>”, our first field is finished. Since we are already logged into SharePoint, we can also discover which SharePoint list we want to use by looking at the lists that belong to this particular department site.</w:t>
       </w:r>
       <w:r>
         <w:t xml:space="preserve"> We can view the lists by looking at the le</w:t>
@@ -4870,8 +4997,13 @@
       <w:r>
         <w:t xml:space="preserve">Below is the form that was created using the examples from ‘Creating a new Form’, and will used to explain ‘Editing, Deleting or </w:t>
       </w:r>
-      <w:r>
-        <w:t>Coping a Form’</w:t>
+      <w:proofErr w:type="gramStart"/>
+      <w:r>
+        <w:t>Coping</w:t>
+      </w:r>
+      <w:proofErr w:type="gramEnd"/>
+      <w:r>
+        <w:t xml:space="preserve"> a Form’</w:t>
       </w:r>
       <w:r>
         <w:t>.</w:t>
@@ -5117,7 +5249,15 @@
         <w:t>Add a Tex</w:t>
       </w:r>
       <w:r>
-        <w:t>t Question”, “Add a Choice Question”, or “Add a Likert Question” button.</w:t>
+        <w:t xml:space="preserve">t Question”, “Add a Choice Question”, or “Add a </w:t>
+      </w:r>
+      <w:proofErr w:type="spellStart"/>
+      <w:r>
+        <w:t>Likert</w:t>
+      </w:r>
+      <w:proofErr w:type="spellEnd"/>
+      <w:r>
+        <w:t xml:space="preserve"> Question” button.</w:t>
       </w:r>
       <w:r>
         <w:t xml:space="preserve"> Clicking one of these buttons will automatically add a question of the type specified as well as save all changed information in the first half of the screen.</w:t>
@@ -5212,7 +5352,23 @@
     <w:p>
       <w:r>
         <w:tab/>
-        <w:t>The last step to finish adding the new Text question is critical. In the Field name box, supply the name of the column where the answer to this question will be added into SharePoint exactly as it is shown in SharePoint. The field name is case sensitive and punctuation sensitive, so it is important to be exact. For example, if the name of the column you want to add is named ‘STREET_Address’, place ‘STREET_Address’ into the Field Name box shown above. Lastly, ensure that the Field Type matches the Field Type that is listed in SharePoint.</w:t>
+        <w:t>The last step to finish adding the new Text question is critical. In the Field name box, supply the name of the column where the answer to this question will be added into SharePoint exactly as it is shown in SharePoint. The field name is case sensitive and punctuation sensitive, so it is important to be exact. For example, if the name of the column you want to add is named ‘</w:t>
+      </w:r>
+      <w:proofErr w:type="spellStart"/>
+      <w:r>
+        <w:t>STREET_Address</w:t>
+      </w:r>
+      <w:proofErr w:type="spellEnd"/>
+      <w:r>
+        <w:t>’, place ‘</w:t>
+      </w:r>
+      <w:proofErr w:type="spellStart"/>
+      <w:r>
+        <w:t>STREET_Address</w:t>
+      </w:r>
+      <w:proofErr w:type="spellEnd"/>
+      <w:r>
+        <w:t>’ into the Field Name box shown above. Lastly, ensure that the Field Type matches the Field Type that is listed in SharePoint.</w:t>
       </w:r>
       <w:r>
         <w:t xml:space="preserve"> If the form was added using the Create from SharePoint Feature, then the field name and type will already be filled in for you. Do </w:t>
@@ -5338,14 +5494,24 @@
       <w:r>
         <w:t>Next in the Field name box, supply the name of the column where the answer to this question will be added into SharePoint exactly as it is shown in SharePoint. The field name is case sensitive and punctuation sensitive, so it is important to be exact. For example, if the name of the column you want to add is named ‘</w:t>
       </w:r>
-      <w:r>
-        <w:t>house_color’</w:t>
+      <w:proofErr w:type="spellStart"/>
+      <w:r>
+        <w:t>house_color</w:t>
+      </w:r>
+      <w:proofErr w:type="spellEnd"/>
+      <w:r>
+        <w:t>’</w:t>
       </w:r>
       <w:r>
         <w:t>, place ‘</w:t>
       </w:r>
-      <w:r>
-        <w:t>house_color’</w:t>
+      <w:proofErr w:type="spellStart"/>
+      <w:r>
+        <w:t>house_color</w:t>
+      </w:r>
+      <w:proofErr w:type="spellEnd"/>
+      <w:r>
+        <w:t>’</w:t>
       </w:r>
       <w:r>
         <w:t xml:space="preserve"> </w:t>
@@ -5409,13 +5575,35 @@
         <w:rPr>
           <w:u w:val="single"/>
         </w:rPr>
-        <w:t>Adding a Likert Question</w:t>
+        <w:t xml:space="preserve">Adding a </w:t>
+      </w:r>
+      <w:proofErr w:type="spellStart"/>
+      <w:r>
+        <w:rPr>
+          <w:u w:val="single"/>
+        </w:rPr>
+        <w:t>Likert</w:t>
+      </w:r>
+      <w:proofErr w:type="spellEnd"/>
+      <w:r>
+        <w:rPr>
+          <w:u w:val="single"/>
+        </w:rPr>
+        <w:t xml:space="preserve"> Question</w:t>
       </w:r>
     </w:p>
     <w:p>
       <w:r>
         <w:tab/>
-        <w:t>After pressing the “Add a Likert Question” button, the user will be presented with a Question Form as shown in the below example.</w:t>
+        <w:t xml:space="preserve">After pressing the “Add a </w:t>
+      </w:r>
+      <w:proofErr w:type="spellStart"/>
+      <w:r>
+        <w:t>Likert</w:t>
+      </w:r>
+      <w:proofErr w:type="spellEnd"/>
+      <w:r>
+        <w:t xml:space="preserve"> Question” button, the user will be presented with a Question Form as shown in the below example.</w:t>
       </w:r>
     </w:p>
     <w:p>
@@ -5476,7 +5664,15 @@
     <w:p>
       <w:r>
         <w:tab/>
-        <w:t xml:space="preserve">A Likert </w:t>
+        <w:t xml:space="preserve">A </w:t>
+      </w:r>
+      <w:proofErr w:type="spellStart"/>
+      <w:r>
+        <w:t>Likert</w:t>
+      </w:r>
+      <w:proofErr w:type="spellEnd"/>
+      <w:r>
+        <w:t xml:space="preserve"> </w:t>
       </w:r>
       <w:r>
         <w:t xml:space="preserve">Scale </w:t>
@@ -5516,15 +5712,22 @@
       <w:r>
         <w:t>Next in the Field name box, supply the name of the column where the answer to this question will be added into SharePoint exactly as it is shown in SharePoint. The field name is case sensitive and punctuation sensitive, so it is important to be exact. For example, if the name of the column you want to add is named ‘</w:t>
       </w:r>
-      <w:r>
-        <w:t>EmployeeSatisfaction’</w:t>
+      <w:proofErr w:type="spellStart"/>
+      <w:r>
+        <w:t>EmployeeSatisfaction</w:t>
+      </w:r>
+      <w:proofErr w:type="spellEnd"/>
+      <w:r>
+        <w:t>’</w:t>
       </w:r>
       <w:r>
         <w:t>, place ‘</w:t>
       </w:r>
+      <w:proofErr w:type="spellStart"/>
       <w:r>
         <w:t>EmployeeSatisfaction</w:t>
       </w:r>
+      <w:proofErr w:type="spellEnd"/>
       <w:r>
         <w:t xml:space="preserve">’ </w:t>
       </w:r>
@@ -5572,7 +5775,15 @@
     <w:p>
       <w:r>
         <w:tab/>
-        <w:t xml:space="preserve">The final step in creating a Likert Scale question is do determine the number of steps that the scale will have, which by default is 10, and lastly determine how the scale should be determined. If you </w:t>
+        <w:t xml:space="preserve">The final step in creating a </w:t>
+      </w:r>
+      <w:proofErr w:type="spellStart"/>
+      <w:r>
+        <w:t>Likert</w:t>
+      </w:r>
+      <w:proofErr w:type="spellEnd"/>
+      <w:r>
+        <w:t xml:space="preserve"> Scale question is do determine the number of steps that the scale will have, which by default is 10, and lastly determine how the scale should be determined. If you </w:t>
       </w:r>
       <w:r>
         <w:t>want</w:t>
@@ -5589,8 +5800,13 @@
         <w:ind w:firstLine="720"/>
       </w:pPr>
       <w:r>
-        <w:t>After filling in all of the fields for the Likert</w:t>
-      </w:r>
+        <w:t xml:space="preserve">After filling in all of the fields for the </w:t>
+      </w:r>
+      <w:proofErr w:type="spellStart"/>
+      <w:r>
+        <w:t>Likert</w:t>
+      </w:r>
+      <w:proofErr w:type="spellEnd"/>
       <w:r>
         <w:t xml:space="preserve"> Scale</w:t>
       </w:r>
@@ -6459,7 +6675,74 @@
       </w:pPr>
       <w:bookmarkStart w:id="16" w:name="_Toc353628517"/>
       <w:r>
+        <w:rPr>
+          <w:noProof/>
+        </w:rPr>
         <w:lastRenderedPageBreak/>
+        <w:drawing>
+          <wp:anchor distT="0" distB="0" distL="114300" distR="114300" simplePos="0" relativeHeight="251692032" behindDoc="0" locked="0" layoutInCell="1" allowOverlap="1" wp14:anchorId="391BE9EF" wp14:editId="7EEA5042">
+            <wp:simplePos x="0" y="0"/>
+            <wp:positionH relativeFrom="column">
+              <wp:posOffset>3123565</wp:posOffset>
+            </wp:positionH>
+            <wp:positionV relativeFrom="paragraph">
+              <wp:posOffset>8890</wp:posOffset>
+            </wp:positionV>
+            <wp:extent cx="3110865" cy="1642110"/>
+            <wp:effectExtent l="0" t="0" r="0" b="0"/>
+            <wp:wrapSquare wrapText="bothSides"/>
+            <wp:docPr id="4" name="Picture 4" descr="C:\Users\Scott\Desktop\menu-android.png"/>
+            <wp:cNvGraphicFramePr>
+              <a:graphicFrameLocks xmlns:a="http://schemas.openxmlformats.org/drawingml/2006/main" noChangeAspect="1"/>
+            </wp:cNvGraphicFramePr>
+            <a:graphic xmlns:a="http://schemas.openxmlformats.org/drawingml/2006/main">
+              <a:graphicData uri="http://schemas.openxmlformats.org/drawingml/2006/picture">
+                <pic:pic xmlns:pic="http://schemas.openxmlformats.org/drawingml/2006/picture">
+                  <pic:nvPicPr>
+                    <pic:cNvPr id="0" name="Picture 1" descr="C:\Users\Scott\Desktop\menu-android.png"/>
+                    <pic:cNvPicPr>
+                      <a:picLocks noChangeAspect="1" noChangeArrowheads="1"/>
+                    </pic:cNvPicPr>
+                  </pic:nvPicPr>
+                  <pic:blipFill>
+                    <a:blip r:embed="rId35">
+                      <a:extLst>
+                        <a:ext uri="{28A0092B-C50C-407E-A947-70E740481C1C}">
+                          <a14:useLocalDpi xmlns:a14="http://schemas.microsoft.com/office/drawing/2010/main" val="0"/>
+                        </a:ext>
+                      </a:extLst>
+                    </a:blip>
+                    <a:srcRect/>
+                    <a:stretch>
+                      <a:fillRect/>
+                    </a:stretch>
+                  </pic:blipFill>
+                  <pic:spPr bwMode="auto">
+                    <a:xfrm>
+                      <a:off x="0" y="0"/>
+                      <a:ext cx="3110865" cy="1642110"/>
+                    </a:xfrm>
+                    <a:prstGeom prst="rect">
+                      <a:avLst/>
+                    </a:prstGeom>
+                    <a:noFill/>
+                    <a:ln>
+                      <a:noFill/>
+                    </a:ln>
+                  </pic:spPr>
+                </pic:pic>
+              </a:graphicData>
+            </a:graphic>
+            <wp14:sizeRelH relativeFrom="page">
+              <wp14:pctWidth>0</wp14:pctWidth>
+            </wp14:sizeRelH>
+            <wp14:sizeRelV relativeFrom="page">
+              <wp14:pctHeight>0</wp14:pctHeight>
+            </wp14:sizeRelV>
+          </wp:anchor>
+        </w:drawing>
+      </w:r>
+      <w:r>
         <w:t>Administrator</w:t>
       </w:r>
       <w:r>
@@ -6481,6 +6764,73 @@
       <w:pPr>
         <w:ind w:firstLine="720"/>
       </w:pPr>
+      <w:r>
+        <w:rPr>
+          <w:noProof/>
+        </w:rPr>
+        <w:drawing>
+          <wp:anchor distT="0" distB="0" distL="114300" distR="114300" simplePos="0" relativeHeight="251693056" behindDoc="0" locked="0" layoutInCell="1" allowOverlap="1" wp14:anchorId="02A7B020" wp14:editId="761C5CAA">
+            <wp:simplePos x="0" y="0"/>
+            <wp:positionH relativeFrom="column">
+              <wp:posOffset>4047490</wp:posOffset>
+            </wp:positionH>
+            <wp:positionV relativeFrom="paragraph">
+              <wp:posOffset>1036955</wp:posOffset>
+            </wp:positionV>
+            <wp:extent cx="2165350" cy="3847465"/>
+            <wp:effectExtent l="0" t="0" r="6350" b="635"/>
+            <wp:wrapSquare wrapText="bothSides"/>
+            <wp:docPr id="8" name="Picture 8" descr="C:\Users\Scott\Desktop\Screenshot_2013-04-14-18-04-18.png"/>
+            <wp:cNvGraphicFramePr>
+              <a:graphicFrameLocks xmlns:a="http://schemas.openxmlformats.org/drawingml/2006/main" noChangeAspect="1"/>
+            </wp:cNvGraphicFramePr>
+            <a:graphic xmlns:a="http://schemas.openxmlformats.org/drawingml/2006/main">
+              <a:graphicData uri="http://schemas.openxmlformats.org/drawingml/2006/picture">
+                <pic:pic xmlns:pic="http://schemas.openxmlformats.org/drawingml/2006/picture">
+                  <pic:nvPicPr>
+                    <pic:cNvPr id="0" name="Picture 2" descr="C:\Users\Scott\Desktop\Screenshot_2013-04-14-18-04-18.png"/>
+                    <pic:cNvPicPr>
+                      <a:picLocks noChangeAspect="1" noChangeArrowheads="1"/>
+                    </pic:cNvPicPr>
+                  </pic:nvPicPr>
+                  <pic:blipFill>
+                    <a:blip r:embed="rId36" cstate="print">
+                      <a:extLst>
+                        <a:ext uri="{28A0092B-C50C-407E-A947-70E740481C1C}">
+                          <a14:useLocalDpi xmlns:a14="http://schemas.microsoft.com/office/drawing/2010/main" val="0"/>
+                        </a:ext>
+                      </a:extLst>
+                    </a:blip>
+                    <a:srcRect/>
+                    <a:stretch>
+                      <a:fillRect/>
+                    </a:stretch>
+                  </pic:blipFill>
+                  <pic:spPr bwMode="auto">
+                    <a:xfrm>
+                      <a:off x="0" y="0"/>
+                      <a:ext cx="2165350" cy="3847465"/>
+                    </a:xfrm>
+                    <a:prstGeom prst="rect">
+                      <a:avLst/>
+                    </a:prstGeom>
+                    <a:noFill/>
+                    <a:ln>
+                      <a:noFill/>
+                    </a:ln>
+                  </pic:spPr>
+                </pic:pic>
+              </a:graphicData>
+            </a:graphic>
+            <wp14:sizeRelH relativeFrom="page">
+              <wp14:pctWidth>0</wp14:pctWidth>
+            </wp14:sizeRelH>
+            <wp14:sizeRelV relativeFrom="page">
+              <wp14:pctHeight>0</wp14:pctHeight>
+            </wp14:sizeRelV>
+          </wp:anchor>
+        </w:drawing>
+      </w:r>
       <w:r>
         <w:t>When the H.O.S.T. Android App runs for the first time, there is some first time configuration that the Administrator needs to complete before the application is ready to be used. This configuration can be found in the Settings menu of the Android Application. This can be found by pressing the menu or settings button on the Android Device</w:t>
       </w:r>
@@ -6531,6 +6881,90 @@
         <w:pStyle w:val="Heading3"/>
       </w:pPr>
       <w:bookmarkStart w:id="18" w:name="_Toc353628519"/>
+      <w:bookmarkStart w:id="19" w:name="_GoBack"/>
+      <w:r>
+        <w:rPr>
+          <w:noProof/>
+        </w:rPr>
+        <w:drawing>
+          <wp:anchor distT="0" distB="0" distL="114300" distR="114300" simplePos="0" relativeHeight="251694080" behindDoc="0" locked="0" layoutInCell="1" allowOverlap="1" wp14:anchorId="7043D57B" wp14:editId="7561B236">
+            <wp:simplePos x="0" y="0"/>
+            <wp:positionH relativeFrom="column">
+              <wp:posOffset>-464820</wp:posOffset>
+            </wp:positionH>
+            <wp:positionV relativeFrom="paragraph">
+              <wp:posOffset>200025</wp:posOffset>
+            </wp:positionV>
+            <wp:extent cx="1887855" cy="3354705"/>
+            <wp:effectExtent l="0" t="0" r="0" b="0"/>
+            <wp:wrapSquare wrapText="bothSides"/>
+            <wp:docPr id="13" name="Picture 13" descr="C:\Users\Scott\Desktop\Screenshot_2013-04-14-17-57-34.png"/>
+            <wp:cNvGraphicFramePr>
+              <a:graphicFrameLocks xmlns:a="http://schemas.openxmlformats.org/drawingml/2006/main" noChangeAspect="1"/>
+            </wp:cNvGraphicFramePr>
+            <a:graphic xmlns:a="http://schemas.openxmlformats.org/drawingml/2006/main">
+              <a:graphicData uri="http://schemas.openxmlformats.org/drawingml/2006/picture">
+                <pic:pic xmlns:pic="http://schemas.openxmlformats.org/drawingml/2006/picture">
+                  <pic:nvPicPr>
+                    <pic:cNvPr id="0" name="Picture 3" descr="C:\Users\Scott\Desktop\Screenshot_2013-04-14-17-57-34.png"/>
+                    <pic:cNvPicPr>
+                      <a:picLocks noChangeAspect="1" noChangeArrowheads="1"/>
+                    </pic:cNvPicPr>
+                  </pic:nvPicPr>
+                  <pic:blipFill>
+                    <a:blip r:embed="rId37" cstate="print">
+                      <a:extLst>
+                        <a:ext uri="{28A0092B-C50C-407E-A947-70E740481C1C}">
+                          <a14:useLocalDpi xmlns:a14="http://schemas.microsoft.com/office/drawing/2010/main" val="0"/>
+                        </a:ext>
+                      </a:extLst>
+                    </a:blip>
+                    <a:srcRect/>
+                    <a:stretch>
+                      <a:fillRect/>
+                    </a:stretch>
+                  </pic:blipFill>
+                  <pic:spPr bwMode="auto">
+                    <a:xfrm>
+                      <a:off x="0" y="0"/>
+                      <a:ext cx="1887855" cy="3354705"/>
+                    </a:xfrm>
+                    <a:prstGeom prst="rect">
+                      <a:avLst/>
+                    </a:prstGeom>
+                    <a:noFill/>
+                    <a:ln>
+                      <a:noFill/>
+                    </a:ln>
+                  </pic:spPr>
+                </pic:pic>
+              </a:graphicData>
+            </a:graphic>
+            <wp14:sizeRelH relativeFrom="page">
+              <wp14:pctWidth>0</wp14:pctWidth>
+            </wp14:sizeRelH>
+            <wp14:sizeRelV relativeFrom="page">
+              <wp14:pctHeight>0</wp14:pctHeight>
+            </wp14:sizeRelV>
+          </wp:anchor>
+        </w:drawing>
+      </w:r>
+      <w:bookmarkEnd w:id="19"/>
+    </w:p>
+    <w:p>
+      <w:pPr>
+        <w:pStyle w:val="Heading3"/>
+      </w:pPr>
+    </w:p>
+    <w:p>
+      <w:pPr>
+        <w:pStyle w:val="Heading3"/>
+      </w:pPr>
+    </w:p>
+    <w:p>
+      <w:pPr>
+        <w:pStyle w:val="Heading3"/>
+      </w:pPr>
       <w:r>
         <w:t>Using the Error Log</w:t>
       </w:r>
@@ -6562,7 +6996,7 @@
       </w:pPr>
       <w:r>
         <w:tab/>
-        <w:t>The Error Log contains all of the information regarding problems that the application has encountered while it is running. This can include a form not being able to be found or encountering problems when downloading forms. It is important to check the Error Log on occasion or if the Application is acting abnormally. Each error will have a color associated w</w:t>
+        <w:t>The Error Log contains all of the information regarding problems that the application has encountered while it is running. This can include a form not being able to be found or encountering when downloading forms. It is important to check the Error Log on occasion or if the Application is acting abnormally. Each error will have a color associated w</w:t>
       </w:r>
       <w:r>
         <w:t>ith a</w:t>
@@ -6588,12 +7022,12 @@
       <w:pPr>
         <w:pStyle w:val="Heading1"/>
       </w:pPr>
-      <w:bookmarkStart w:id="19" w:name="_Toc353628520"/>
+      <w:bookmarkStart w:id="20" w:name="_Toc353628520"/>
       <w:r>
         <w:lastRenderedPageBreak/>
         <w:t>Frequently Asked Questions</w:t>
       </w:r>
-      <w:bookmarkEnd w:id="19"/>
+      <w:bookmarkEnd w:id="20"/>
     </w:p>
     <w:p>
       <w:pPr>
@@ -6658,7 +7092,7 @@
                     <pic:cNvPicPr/>
                   </pic:nvPicPr>
                   <pic:blipFill>
-                    <a:blip r:embed="rId35"/>
+                    <a:blip r:embed="rId38"/>
                     <a:stretch>
                       <a:fillRect/>
                     </a:stretch>
@@ -6717,7 +7151,7 @@
                     </pic:cNvPicPr>
                   </pic:nvPicPr>
                   <pic:blipFill>
-                    <a:blip r:embed="rId36">
+                    <a:blip r:embed="rId39">
                       <a:extLst>
                         <a:ext uri="{28A0092B-C50C-407E-A947-70E740481C1C}">
                           <a14:useLocalDpi xmlns:a14="http://schemas.microsoft.com/office/drawing/2010/main" val="0"/>
@@ -6780,7 +7214,20 @@
         <w:ind w:firstLine="720"/>
       </w:pPr>
       <w:r>
-        <w:t>Lastly, the final option that come fields may have is ‘m:null=”true”’. If a field has ‘null = true’, that means that an answer is allowed to be left blank on a form when it is Sent to SharePoint. If a field does not have “form=true” and a form is submitted with one of these fields blank, then SharePoint will not accept this form.</w:t>
+        <w:t>Lastly, the final option that come fields may have is ‘</w:t>
+      </w:r>
+      <w:proofErr w:type="spellStart"/>
+      <w:r>
+        <w:t>m</w:t>
+      </w:r>
+      <w:proofErr w:type="gramStart"/>
+      <w:r>
+        <w:t>:null</w:t>
+      </w:r>
+      <w:proofErr w:type="spellEnd"/>
+      <w:proofErr w:type="gramEnd"/>
+      <w:r>
+        <w:t>=”true”’. If a field has ‘null = true’, that means that an answer is allowed to be left blank on a form when it is Sent to SharePoint. If a field does not have “form=true” and a form is submitted with one of these fields blank, then SharePoint will not accept this form.</w:t>
       </w:r>
       <w:r>
         <w:t xml:space="preserve"> After establishing this information about the field, simply fill in as much information as possible for the Question being created</w:t>
@@ -6788,12 +7235,10 @@
       <w:r>
         <w:t>.</w:t>
       </w:r>
-      <w:bookmarkStart w:id="20" w:name="_GoBack"/>
-      <w:bookmarkEnd w:id="20"/>
     </w:p>
     <w:sectPr>
-      <w:headerReference w:type="default" r:id="rId37"/>
-      <w:footerReference w:type="default" r:id="rId38"/>
+      <w:headerReference w:type="default" r:id="rId40"/>
+      <w:footerReference w:type="default" r:id="rId41"/>
       <w:pgSz w:w="12240" w:h="15840"/>
       <w:pgMar w:top="1440" w:right="1440" w:bottom="1440" w:left="1440" w:header="720" w:footer="720" w:gutter="0"/>
       <w:pgNumType w:start="0"/>
@@ -6864,7 +7309,7 @@
           <w:rPr>
             <w:noProof/>
           </w:rPr>
-          <w:t>23</w:t>
+          <w:t>21</w:t>
         </w:r>
         <w:r>
           <w:rPr>
@@ -6922,6 +7367,7 @@
       <w:dataBinding w:prefixMappings="xmlns:ns0='http://schemas.openxmlformats.org/package/2006/metadata/core-properties' xmlns:ns1='http://purl.org/dc/elements/1.1/'" w:xpath="/ns0:coreProperties[1]/ns1:title[1]" w:storeItemID="{6C3C8BC8-F283-45AE-878A-BAB7291924A1}"/>
       <w:text/>
     </w:sdtPr>
+    <w:sdtEndPr/>
     <w:sdtContent>
       <w:p>
         <w:pPr>
@@ -8338,7 +8784,7 @@
 </file>
 
 <file path=customXml/itemProps2.xml><?xml version="1.0" encoding="utf-8"?>
-<ds:datastoreItem xmlns:ds="http://schemas.openxmlformats.org/officeDocument/2006/customXml" ds:itemID="{A03B9867-4188-423A-8817-3C58CE0A3B62}">
+<ds:datastoreItem xmlns:ds="http://schemas.openxmlformats.org/officeDocument/2006/customXml" ds:itemID="{58FA7815-0F64-4D6B-894F-0CED71731ACD}">
   <ds:schemaRefs>
     <ds:schemaRef ds:uri="http://schemas.openxmlformats.org/officeDocument/2006/bibliography"/>
   </ds:schemaRefs>

</xml_diff>